<commit_message>
add imagemodule and fixed some bugs
</commit_message>
<xml_diff>
--- a/docxtemplater/public/日通报报告.docx
+++ b/docxtemplater/public/日通报报告.docx
@@ -650,8 +650,6 @@
         </w:rPr>
         <w:t>{/now}</w:t>
       </w:r>
-      <w:bookmarkStart w:id="7" w:name="_GoBack"/>
-      <w:bookmarkEnd w:id="7"/>
       <w:r>
         <w:rPr>
           <w:rFonts w:ascii="仿宋_GB2312" w:eastAsia="仿宋_GB2312" w:hint="eastAsia"/>
@@ -660,7 +658,7 @@
         </w:rPr>
         <w:t>，全县公安机关受理信访投诉举报事项*起（今日新增投诉数），其中XX(投诉来源)受理*起、XX(投诉来源)受理*起，涉及XX(被投诉单位)*起、XX(被投诉单位)*起、XX(被投诉单位)*起、XX(被投诉单位)*起、XX(被投诉单位)*起，到期办结*起（今日办结</w:t>
       </w:r>
-      <w:commentRangeStart w:id="8"/>
+      <w:commentRangeStart w:id="7"/>
       <w:r>
         <w:rPr>
           <w:rFonts w:ascii="仿宋_GB2312" w:eastAsia="仿宋_GB2312" w:hint="eastAsia"/>
@@ -669,12 +667,12 @@
         </w:rPr>
         <w:t>投诉</w:t>
       </w:r>
-      <w:commentRangeEnd w:id="8"/>
+      <w:commentRangeEnd w:id="7"/>
       <w:r>
         <w:rPr>
           <w:rStyle w:val="aa"/>
         </w:rPr>
-        <w:commentReference w:id="8"/>
+        <w:commentReference w:id="7"/>
       </w:r>
       <w:r>
         <w:rPr>
@@ -702,6 +700,52 @@
           <w:szCs w:val="32"/>
         </w:rPr>
         <w:t>具体情况如下：</w:t>
+      </w:r>
+    </w:p>
+    <w:p>
+      <w:pPr>
+        <w:spacing w:line="560" w:lineRule="exact"/>
+        <w:ind w:firstLineChars="200" w:firstLine="640"/>
+        <w:jc w:val="center"/>
+        <w:rPr>
+          <w:rFonts w:ascii="仿宋_GB2312" w:eastAsia="仿宋_GB2312"/>
+          <w:sz w:val="32"/>
+          <w:szCs w:val="32"/>
+        </w:rPr>
+      </w:pPr>
+      <w:r>
+        <w:rPr>
+          <w:rFonts w:ascii="仿宋_GB2312" w:eastAsia="仿宋_GB2312"/>
+          <w:sz w:val="32"/>
+          <w:szCs w:val="32"/>
+        </w:rPr>
+        <w:t>{</w:t>
+      </w:r>
+      <w:r>
+        <w:rPr>
+          <w:rFonts w:ascii="仿宋_GB2312" w:eastAsia="仿宋_GB2312"/>
+          <w:sz w:val="32"/>
+          <w:szCs w:val="32"/>
+        </w:rPr>
+        <w:t>%</w:t>
+      </w:r>
+      <w:bookmarkStart w:id="8" w:name="_GoBack"/>
+      <w:bookmarkEnd w:id="8"/>
+      <w:r>
+        <w:rPr>
+          <w:rFonts w:ascii="仿宋_GB2312" w:eastAsia="仿宋_GB2312" w:hint="eastAsia"/>
+          <w:sz w:val="32"/>
+          <w:szCs w:val="32"/>
+        </w:rPr>
+        <w:t>image</w:t>
+      </w:r>
+      <w:r>
+        <w:rPr>
+          <w:rFonts w:ascii="仿宋_GB2312" w:eastAsia="仿宋_GB2312"/>
+          <w:sz w:val="32"/>
+          <w:szCs w:val="32"/>
+        </w:rPr>
+        <w:t>}</w:t>
       </w:r>
     </w:p>
     <w:p>
@@ -780,7 +824,16 @@
           <w:sz w:val="32"/>
           <w:szCs w:val="32"/>
         </w:rPr>
-        <w:t>全部</w:t>
+        <w:t>全</w:t>
+      </w:r>
+      <w:r>
+        <w:rPr>
+          <w:rFonts w:ascii="仿宋_GB2312" w:eastAsia="仿宋_GB2312" w:hint="eastAsia"/>
+          <w:sz w:val="32"/>
+          <w:szCs w:val="32"/>
+        </w:rPr>
+        <w:lastRenderedPageBreak/>
+        <w:t>部</w:t>
       </w:r>
       <w:commentRangeEnd w:id="10"/>
       <w:r>
@@ -814,7 +867,6 @@
           <w:sz w:val="32"/>
           <w:szCs w:val="32"/>
         </w:rPr>
-        <w:lastRenderedPageBreak/>
         <w:t>处理情况：XXXXXX处理(被投诉单位处理内容，如未处理，显示涉及单位暂未处理)</w:t>
       </w:r>
     </w:p>
@@ -1359,7 +1411,7 @@
       </w:r>
     </w:p>
   </w:comment>
-  <w:comment w:id="8" w:author="Y" w:date="2020-01-08T12:43:00Z" w:initials="Y">
+  <w:comment w:id="7" w:author="Y" w:date="2020-01-08T12:43:00Z" w:initials="Y">
     <w:p>
       <w:pPr>
         <w:pStyle w:val="ab"/>
@@ -2712,7 +2764,7 @@
 </file>
 
 <file path=customXml/itemProps2.xml><?xml version="1.0" encoding="utf-8"?>
-<ds:datastoreItem xmlns:ds="http://schemas.openxmlformats.org/officeDocument/2006/customXml" ds:itemID="{165B6134-6FB6-4688-9FA6-84CCBACECCCA}">
+<ds:datastoreItem xmlns:ds="http://schemas.openxmlformats.org/officeDocument/2006/customXml" ds:itemID="{64709381-EA4C-45F6-AB66-561F64078222}">
   <ds:schemaRefs>
     <ds:schemaRef ds:uri="http://schemas.openxmlformats.org/officeDocument/2006/bibliography"/>
   </ds:schemaRefs>

</xml_diff>